<commit_message>
Added Sherman and Monaghan Final Arduino Project
</commit_message>
<xml_diff>
--- a/ShermanFinalProject/Final Project Written Description.docx
+++ b/ShermanFinalProject/Final Project Written Description.docx
@@ -15,6 +15,134 @@
       <w:r>
         <w:rPr>
           <w:rFonts w:ascii="Times New Roman" w:hAnsi="Times New Roman" w:cs="Times New Roman"/>
+          <w:noProof/>
+          <w:sz w:val="24"/>
+          <w:szCs w:val="24"/>
+        </w:rPr>
+        <mc:AlternateContent>
+          <mc:Choice Requires="wps">
+            <w:drawing>
+              <wp:anchor distT="0" distB="0" distL="114300" distR="114300" simplePos="0" relativeHeight="251661312" behindDoc="0" locked="0" layoutInCell="1" allowOverlap="1">
+                <wp:simplePos x="0" y="0"/>
+                <wp:positionH relativeFrom="column">
+                  <wp:posOffset>4343400</wp:posOffset>
+                </wp:positionH>
+                <wp:positionV relativeFrom="paragraph">
+                  <wp:posOffset>-585786</wp:posOffset>
+                </wp:positionV>
+                <wp:extent cx="2286000" cy="857250"/>
+                <wp:effectExtent l="0" t="0" r="19050" b="19050"/>
+                <wp:wrapNone/>
+                <wp:docPr id="3" name="Text Box 3"/>
+                <wp:cNvGraphicFramePr/>
+                <a:graphic xmlns:a="http://schemas.openxmlformats.org/drawingml/2006/main">
+                  <a:graphicData uri="http://schemas.microsoft.com/office/word/2010/wordprocessingShape">
+                    <wps:wsp>
+                      <wps:cNvSpPr txBox="1"/>
+                      <wps:spPr>
+                        <a:xfrm>
+                          <a:off x="0" y="0"/>
+                          <a:ext cx="2286000" cy="857250"/>
+                        </a:xfrm>
+                        <a:prstGeom prst="rect">
+                          <a:avLst/>
+                        </a:prstGeom>
+                        <a:solidFill>
+                          <a:schemeClr val="lt1"/>
+                        </a:solidFill>
+                        <a:ln w="6350">
+                          <a:solidFill>
+                            <a:prstClr val="black"/>
+                          </a:solidFill>
+                        </a:ln>
+                        <a:effectLst/>
+                      </wps:spPr>
+                      <wps:style>
+                        <a:lnRef idx="0">
+                          <a:schemeClr val="accent1"/>
+                        </a:lnRef>
+                        <a:fillRef idx="0">
+                          <a:schemeClr val="accent1"/>
+                        </a:fillRef>
+                        <a:effectRef idx="0">
+                          <a:schemeClr val="accent1"/>
+                        </a:effectRef>
+                        <a:fontRef idx="minor">
+                          <a:schemeClr val="dk1"/>
+                        </a:fontRef>
+                      </wps:style>
+                      <wps:txbx>
+                        <w:txbxContent>
+                          <w:p>
+                            <w:pPr>
+                              <w:rPr>
+                                <w:rFonts w:ascii="Times New Roman" w:hAnsi="Times New Roman" w:cs="Times New Roman"/>
+                                <w:sz w:val="24"/>
+                                <w:szCs w:val="24"/>
+                              </w:rPr>
+                            </w:pPr>
+                            <w:r>
+                              <w:rPr>
+                                <w:rFonts w:ascii="Times New Roman" w:hAnsi="Times New Roman" w:cs="Times New Roman"/>
+                                <w:sz w:val="24"/>
+                                <w:szCs w:val="24"/>
+                              </w:rPr>
+                              <w:t>If the video does not work on the Git Hub repository, then you can watch the catapult in action on Michael Sherman’s Google Site.</w:t>
+                            </w:r>
+                          </w:p>
+                        </w:txbxContent>
+                      </wps:txbx>
+                      <wps:bodyPr rot="0" spcFirstLastPara="0" vertOverflow="overflow" horzOverflow="overflow" vert="horz" wrap="square" lIns="91440" tIns="45720" rIns="91440" bIns="45720" numCol="1" spcCol="0" rtlCol="0" fromWordArt="0" anchor="t" anchorCtr="0" forceAA="0" compatLnSpc="1">
+                        <a:prstTxWarp prst="textNoShape">
+                          <a:avLst/>
+                        </a:prstTxWarp>
+                        <a:noAutofit/>
+                      </wps:bodyPr>
+                    </wps:wsp>
+                  </a:graphicData>
+                </a:graphic>
+                <wp14:sizeRelV relativeFrom="margin">
+                  <wp14:pctHeight>0</wp14:pctHeight>
+                </wp14:sizeRelV>
+              </wp:anchor>
+            </w:drawing>
+          </mc:Choice>
+          <mc:Fallback>
+            <w:pict>
+              <v:shapetype id="_x0000_t202" coordsize="21600,21600" o:spt="202" path="m,l,21600r21600,l21600,xe">
+                <v:stroke joinstyle="miter"/>
+                <v:path gradientshapeok="t" o:connecttype="rect"/>
+              </v:shapetype>
+              <v:shape id="Text Box 3" o:spid="_x0000_s1026" type="#_x0000_t202" style="position:absolute;margin-left:342pt;margin-top:-46.1pt;width:180pt;height:67.5pt;z-index:251661312;visibility:visible;mso-wrap-style:square;mso-height-percent:0;mso-wrap-distance-left:9pt;mso-wrap-distance-top:0;mso-wrap-distance-right:9pt;mso-wrap-distance-bottom:0;mso-position-horizontal:absolute;mso-position-horizontal-relative:text;mso-position-vertical:absolute;mso-position-vertical-relative:text;mso-height-percent:0;mso-height-relative:margin;v-text-anchor:top" o:gfxdata="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" fillcolor="white [3201]" strokeweight=".5pt">
+                <v:textbox>
+                  <w:txbxContent>
+                    <w:p>
+                      <w:pPr>
+                        <w:rPr>
+                          <w:rFonts w:ascii="Times New Roman" w:hAnsi="Times New Roman" w:cs="Times New Roman"/>
+                          <w:sz w:val="24"/>
+                          <w:szCs w:val="24"/>
+                        </w:rPr>
+                      </w:pPr>
+                      <w:r>
+                        <w:rPr>
+                          <w:rFonts w:ascii="Times New Roman" w:hAnsi="Times New Roman" w:cs="Times New Roman"/>
+                          <w:sz w:val="24"/>
+                          <w:szCs w:val="24"/>
+                        </w:rPr>
+                        <w:t>If the video does not work on the Git Hub repository, then you can watch the catapult in action on Michael Sherman’s Google Site.</w:t>
+                      </w:r>
+                    </w:p>
+                  </w:txbxContent>
+                </v:textbox>
+              </v:shape>
+            </w:pict>
+          </mc:Fallback>
+        </mc:AlternateContent>
+      </w:r>
+      <w:r>
+        <w:rPr>
+          <w:rFonts w:ascii="Times New Roman" w:hAnsi="Times New Roman" w:cs="Times New Roman"/>
           <w:sz w:val="24"/>
           <w:szCs w:val="24"/>
         </w:rPr>
@@ -39,6 +167,8 @@
         </w:rPr>
         <w:t xml:space="preserve">Michaud </w:t>
       </w:r>
+      <w:bookmarkStart w:id="0" w:name="_GoBack"/>
+      <w:bookmarkEnd w:id="0"/>
     </w:p>
     <w:p>
       <w:pPr>
@@ -111,11 +241,299 @@
       <w:r>
         <w:rPr>
           <w:rFonts w:ascii="Times New Roman" w:hAnsi="Times New Roman" w:cs="Times New Roman"/>
+          <w:noProof/>
+          <w:sz w:val="24"/>
+          <w:szCs w:val="24"/>
+        </w:rPr>
+        <mc:AlternateContent>
+          <mc:Choice Requires="wps">
+            <w:drawing>
+              <wp:anchor distT="0" distB="0" distL="114300" distR="114300" simplePos="0" relativeHeight="251659264" behindDoc="0" locked="0" layoutInCell="1" allowOverlap="1" wp14:anchorId="1BED10DF" wp14:editId="70ACF514">
+                <wp:simplePos x="0" y="0"/>
+                <wp:positionH relativeFrom="margin">
+                  <wp:align>center</wp:align>
+                </wp:positionH>
+                <wp:positionV relativeFrom="paragraph">
+                  <wp:posOffset>3035595</wp:posOffset>
+                </wp:positionV>
+                <wp:extent cx="6292516" cy="3705726"/>
+                <wp:effectExtent l="0" t="0" r="0" b="0"/>
+                <wp:wrapNone/>
+                <wp:docPr id="1" name="Text Box 1"/>
+                <wp:cNvGraphicFramePr/>
+                <a:graphic xmlns:a="http://schemas.openxmlformats.org/drawingml/2006/main">
+                  <a:graphicData uri="http://schemas.microsoft.com/office/word/2010/wordprocessingShape">
+                    <wps:wsp>
+                      <wps:cNvSpPr txBox="1"/>
+                      <wps:spPr>
+                        <a:xfrm>
+                          <a:off x="0" y="0"/>
+                          <a:ext cx="6292516" cy="3705726"/>
+                        </a:xfrm>
+                        <a:prstGeom prst="rect">
+                          <a:avLst/>
+                        </a:prstGeom>
+                        <a:noFill/>
+                        <a:ln w="6350">
+                          <a:noFill/>
+                        </a:ln>
+                        <a:effectLst/>
+                      </wps:spPr>
+                      <wps:style>
+                        <a:lnRef idx="0">
+                          <a:schemeClr val="accent1"/>
+                        </a:lnRef>
+                        <a:fillRef idx="0">
+                          <a:schemeClr val="accent1"/>
+                        </a:fillRef>
+                        <a:effectRef idx="0">
+                          <a:schemeClr val="accent1"/>
+                        </a:effectRef>
+                        <a:fontRef idx="minor">
+                          <a:schemeClr val="dk1"/>
+                        </a:fontRef>
+                      </wps:style>
+                      <wps:txbx>
+                        <w:txbxContent>
+                          <w:p>
+                            <w:pPr>
+                              <w:spacing w:after="0" w:line="240" w:lineRule="auto"/>
+                              <w:rPr>
+                                <w:rFonts w:ascii="Calibri" w:eastAsia="Times New Roman" w:hAnsi="Calibri" w:cs="Times New Roman"/>
+                                <w:color w:val="000000"/>
+                              </w:rPr>
+                            </w:pPr>
+                            <w:r>
+                              <w:rPr>
+                                <w:rFonts w:ascii="Calibri" w:eastAsia="Times New Roman" w:hAnsi="Calibri" w:cs="Times New Roman"/>
+                                <w:color w:val="000000"/>
+                              </w:rPr>
+                              <w:t>Top View</w:t>
+                            </w:r>
+                          </w:p>
+                          <w:p>
+                            <w:pPr>
+                              <w:spacing w:after="0" w:line="240" w:lineRule="auto"/>
+                              <w:rPr>
+                                <w:rFonts w:ascii="Calibri" w:eastAsia="Times New Roman" w:hAnsi="Calibri" w:cs="Times New Roman"/>
+                                <w:color w:val="000000"/>
+                              </w:rPr>
+                            </w:pPr>
+                            <w:r>
+                              <w:rPr>
+                                <w:rFonts w:ascii="Calibri" w:eastAsia="Times New Roman" w:hAnsi="Calibri" w:cs="Times New Roman"/>
+                                <w:noProof/>
+                                <w:color w:val="000000"/>
+                              </w:rPr>
+                              <w:drawing>
+                                <wp:inline distT="0" distB="0" distL="0" distR="0" wp14:anchorId="14E54B8B" wp14:editId="3B8FD249">
+                                  <wp:extent cx="6040120" cy="3068320"/>
+                                  <wp:effectExtent l="0" t="0" r="0" b="0"/>
+                                  <wp:docPr id="2" name="Picture 2" descr="C:\Users\MICHAE~1\AppData\Local\Temp\msohtmlclip1\02\clip_image001.png"/>
+                                  <wp:cNvGraphicFramePr>
+                                    <a:graphicFrameLocks xmlns:a="http://schemas.openxmlformats.org/drawingml/2006/main" noChangeAspect="1"/>
+                                  </wp:cNvGraphicFramePr>
+                                  <a:graphic xmlns:a="http://schemas.openxmlformats.org/drawingml/2006/main">
+                                    <a:graphicData uri="http://schemas.openxmlformats.org/drawingml/2006/picture">
+                                      <pic:pic xmlns:pic="http://schemas.openxmlformats.org/drawingml/2006/picture">
+                                        <pic:nvPicPr>
+                                          <pic:cNvPr id="0" name="Picture 1" descr="C:\Users\MICHAE~1\AppData\Local\Temp\msohtmlclip1\02\clip_image001.png"/>
+                                          <pic:cNvPicPr>
+                                            <a:picLocks noChangeAspect="1" noChangeArrowheads="1"/>
+                                          </pic:cNvPicPr>
+                                        </pic:nvPicPr>
+                                        <pic:blipFill>
+                                          <a:blip r:embed="rId6">
+                                            <a:extLst>
+                                              <a:ext uri="{28A0092B-C50C-407E-A947-70E740481C1C}">
+                                                <a14:useLocalDpi xmlns:a14="http://schemas.microsoft.com/office/drawing/2010/main" val="0"/>
+                                              </a:ext>
+                                            </a:extLst>
+                                          </a:blip>
+                                          <a:srcRect/>
+                                          <a:stretch>
+                                            <a:fillRect/>
+                                          </a:stretch>
+                                        </pic:blipFill>
+                                        <pic:spPr bwMode="auto">
+                                          <a:xfrm>
+                                            <a:off x="0" y="0"/>
+                                            <a:ext cx="6040120" cy="3068320"/>
+                                          </a:xfrm>
+                                          <a:prstGeom prst="rect">
+                                            <a:avLst/>
+                                          </a:prstGeom>
+                                          <a:noFill/>
+                                          <a:ln>
+                                            <a:noFill/>
+                                          </a:ln>
+                                        </pic:spPr>
+                                      </pic:pic>
+                                    </a:graphicData>
+                                  </a:graphic>
+                                </wp:inline>
+                              </w:drawing>
+                            </w:r>
+                          </w:p>
+                          <w:p/>
+                          <w:p/>
+                          <w:p/>
+                          <w:p/>
+                          <w:p/>
+                          <w:p/>
+                          <w:p/>
+                          <w:p/>
+                          <w:p/>
+                          <w:p/>
+                          <w:p/>
+                          <w:p/>
+                          <w:p/>
+                        </w:txbxContent>
+                      </wps:txbx>
+                      <wps:bodyPr rot="0" spcFirstLastPara="0" vertOverflow="overflow" horzOverflow="overflow" vert="horz" wrap="square" lIns="91440" tIns="45720" rIns="91440" bIns="45720" numCol="1" spcCol="0" rtlCol="0" fromWordArt="0" anchor="t" anchorCtr="0" forceAA="0" compatLnSpc="1">
+                        <a:prstTxWarp prst="textNoShape">
+                          <a:avLst/>
+                        </a:prstTxWarp>
+                        <a:noAutofit/>
+                      </wps:bodyPr>
+                    </wps:wsp>
+                  </a:graphicData>
+                </a:graphic>
+                <wp14:sizeRelH relativeFrom="margin">
+                  <wp14:pctWidth>0</wp14:pctWidth>
+                </wp14:sizeRelH>
+              </wp:anchor>
+            </w:drawing>
+          </mc:Choice>
+          <mc:Fallback>
+            <w:pict>
+              <v:shape w14:anchorId="1BED10DF" id="Text Box 1" o:spid="_x0000_s1027" type="#_x0000_t202" style="position:absolute;margin-left:0;margin-top:239pt;width:495.45pt;height:291.8pt;z-index:251659264;visibility:visible;mso-wrap-style:square;mso-width-percent:0;mso-wrap-distance-left:9pt;mso-wrap-distance-top:0;mso-wrap-distance-right:9pt;mso-wrap-distance-bottom:0;mso-position-horizontal:center;mso-position-horizontal-relative:margin;mso-position-vertical:absolute;mso-position-vertical-relative:text;mso-width-percent:0;mso-width-relative:margin;v-text-anchor:top" o:gfxdata="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" filled="f" stroked="f" strokeweight=".5pt">
+                <v:textbox>
+                  <w:txbxContent>
+                    <w:p>
+                      <w:pPr>
+                        <w:spacing w:after="0" w:line="240" w:lineRule="auto"/>
+                        <w:rPr>
+                          <w:rFonts w:ascii="Calibri" w:eastAsia="Times New Roman" w:hAnsi="Calibri" w:cs="Times New Roman"/>
+                          <w:color w:val="000000"/>
+                        </w:rPr>
+                      </w:pPr>
+                      <w:r>
+                        <w:rPr>
+                          <w:rFonts w:ascii="Calibri" w:eastAsia="Times New Roman" w:hAnsi="Calibri" w:cs="Times New Roman"/>
+                          <w:color w:val="000000"/>
+                        </w:rPr>
+                        <w:t>Top View</w:t>
+                      </w:r>
+                    </w:p>
+                    <w:p>
+                      <w:pPr>
+                        <w:spacing w:after="0" w:line="240" w:lineRule="auto"/>
+                        <w:rPr>
+                          <w:rFonts w:ascii="Calibri" w:eastAsia="Times New Roman" w:hAnsi="Calibri" w:cs="Times New Roman"/>
+                          <w:color w:val="000000"/>
+                        </w:rPr>
+                      </w:pPr>
+                      <w:r>
+                        <w:rPr>
+                          <w:rFonts w:ascii="Calibri" w:eastAsia="Times New Roman" w:hAnsi="Calibri" w:cs="Times New Roman"/>
+                          <w:noProof/>
+                          <w:color w:val="000000"/>
+                        </w:rPr>
+                        <w:drawing>
+                          <wp:inline distT="0" distB="0" distL="0" distR="0" wp14:anchorId="14E54B8B" wp14:editId="3B8FD249">
+                            <wp:extent cx="6040120" cy="3068320"/>
+                            <wp:effectExtent l="0" t="0" r="0" b="0"/>
+                            <wp:docPr id="2" name="Picture 2" descr="C:\Users\MICHAE~1\AppData\Local\Temp\msohtmlclip1\02\clip_image001.png"/>
+                            <wp:cNvGraphicFramePr>
+                              <a:graphicFrameLocks xmlns:a="http://schemas.openxmlformats.org/drawingml/2006/main" noChangeAspect="1"/>
+                            </wp:cNvGraphicFramePr>
+                            <a:graphic xmlns:a="http://schemas.openxmlformats.org/drawingml/2006/main">
+                              <a:graphicData uri="http://schemas.openxmlformats.org/drawingml/2006/picture">
+                                <pic:pic xmlns:pic="http://schemas.openxmlformats.org/drawingml/2006/picture">
+                                  <pic:nvPicPr>
+                                    <pic:cNvPr id="0" name="Picture 1" descr="C:\Users\MICHAE~1\AppData\Local\Temp\msohtmlclip1\02\clip_image001.png"/>
+                                    <pic:cNvPicPr>
+                                      <a:picLocks noChangeAspect="1" noChangeArrowheads="1"/>
+                                    </pic:cNvPicPr>
+                                  </pic:nvPicPr>
+                                  <pic:blipFill>
+                                    <a:blip r:embed="rId6">
+                                      <a:extLst>
+                                        <a:ext uri="{28A0092B-C50C-407E-A947-70E740481C1C}">
+                                          <a14:useLocalDpi xmlns:a14="http://schemas.microsoft.com/office/drawing/2010/main" val="0"/>
+                                        </a:ext>
+                                      </a:extLst>
+                                    </a:blip>
+                                    <a:srcRect/>
+                                    <a:stretch>
+                                      <a:fillRect/>
+                                    </a:stretch>
+                                  </pic:blipFill>
+                                  <pic:spPr bwMode="auto">
+                                    <a:xfrm>
+                                      <a:off x="0" y="0"/>
+                                      <a:ext cx="6040120" cy="3068320"/>
+                                    </a:xfrm>
+                                    <a:prstGeom prst="rect">
+                                      <a:avLst/>
+                                    </a:prstGeom>
+                                    <a:noFill/>
+                                    <a:ln>
+                                      <a:noFill/>
+                                    </a:ln>
+                                  </pic:spPr>
+                                </pic:pic>
+                              </a:graphicData>
+                            </a:graphic>
+                          </wp:inline>
+                        </w:drawing>
+                      </w:r>
+                    </w:p>
+                    <w:p/>
+                    <w:p/>
+                    <w:p/>
+                    <w:p/>
+                    <w:p/>
+                    <w:p/>
+                    <w:p/>
+                    <w:p/>
+                    <w:p/>
+                    <w:p/>
+                    <w:p/>
+                    <w:p/>
+                    <w:p/>
+                  </w:txbxContent>
+                </v:textbox>
+                <w10:wrap anchorx="margin"/>
+              </v:shape>
+            </w:pict>
+          </mc:Fallback>
+        </mc:AlternateContent>
+      </w:r>
+      <w:r>
+        <w:rPr>
+          <w:rFonts w:ascii="Times New Roman" w:hAnsi="Times New Roman" w:cs="Times New Roman"/>
           <w:sz w:val="24"/>
           <w:szCs w:val="24"/>
         </w:rPr>
         <w:tab/>
-        <w:t xml:space="preserve">Joe had the idea to build a </w:t>
+      </w:r>
+      <w:r>
+        <w:rPr>
+          <w:rFonts w:ascii="Times New Roman" w:hAnsi="Times New Roman" w:cs="Times New Roman"/>
+          <w:sz w:val="24"/>
+          <w:szCs w:val="24"/>
+        </w:rPr>
+        <w:t>We had</w:t>
+      </w:r>
+      <w:r>
+        <w:rPr>
+          <w:rFonts w:ascii="Times New Roman" w:hAnsi="Times New Roman" w:cs="Times New Roman"/>
+          <w:sz w:val="24"/>
+          <w:szCs w:val="24"/>
+        </w:rPr>
+        <w:t xml:space="preserve"> the idea to build a </w:t>
       </w:r>
       <w:r>
         <w:rPr>
@@ -139,7 +557,71 @@
           <w:sz w:val="24"/>
           <w:szCs w:val="24"/>
         </w:rPr>
-        <w:t xml:space="preserve">wind up a rubber band. The rubber band will be attached to a plastic spoon that will bend on the axel of a tripod with a rod across the top. The rubber band will wind back, the spoon will bend over, and there will be potential energy stored in the spoon. Next, we will program a photo sensor to cause the vex motor to spin the wheel the opposite direction (back towards the catapult) so that the projectile will launch when the photo resistor detects </w:t>
+        <w:t xml:space="preserve">wind up a rubber band. The rubber band will be attached to a plastic spoon that will bend on the axel of a </w:t>
+      </w:r>
+      <w:r>
+        <w:rPr>
+          <w:rFonts w:ascii="Times New Roman" w:hAnsi="Times New Roman" w:cs="Times New Roman"/>
+          <w:sz w:val="24"/>
+          <w:szCs w:val="24"/>
+        </w:rPr>
+        <w:t>bipod</w:t>
+      </w:r>
+      <w:r>
+        <w:rPr>
+          <w:rFonts w:ascii="Times New Roman" w:hAnsi="Times New Roman" w:cs="Times New Roman"/>
+          <w:sz w:val="24"/>
+          <w:szCs w:val="24"/>
+        </w:rPr>
+        <w:t xml:space="preserve"> with a rod </w:t>
+      </w:r>
+      <w:r>
+        <w:rPr>
+          <w:rFonts w:ascii="Times New Roman" w:hAnsi="Times New Roman" w:cs="Times New Roman"/>
+          <w:sz w:val="24"/>
+          <w:szCs w:val="24"/>
+        </w:rPr>
+        <w:t>running through the middle.</w:t>
+      </w:r>
+      <w:r>
+        <w:rPr>
+          <w:rFonts w:ascii="Times New Roman" w:hAnsi="Times New Roman" w:cs="Times New Roman"/>
+          <w:sz w:val="24"/>
+          <w:szCs w:val="24"/>
+        </w:rPr>
+        <w:t xml:space="preserve"> The rubber band will wind back, the spoon will bend over, and there will be potential energy stored in the spoon.</w:t>
+      </w:r>
+      <w:r>
+        <w:rPr>
+          <w:rFonts w:ascii="Times New Roman" w:hAnsi="Times New Roman" w:cs="Times New Roman"/>
+          <w:sz w:val="24"/>
+          <w:szCs w:val="24"/>
+        </w:rPr>
+        <w:t xml:space="preserve"> There will also be a rubber band attached to the front of the spoon so as to create more tension for the projectile to launch farther.</w:t>
+      </w:r>
+      <w:r>
+        <w:rPr>
+          <w:rFonts w:ascii="Times New Roman" w:hAnsi="Times New Roman" w:cs="Times New Roman"/>
+          <w:sz w:val="24"/>
+          <w:szCs w:val="24"/>
+        </w:rPr>
+        <w:t xml:space="preserve"> Next, we will program a photo </w:t>
+      </w:r>
+      <w:r>
+        <w:rPr>
+          <w:rFonts w:ascii="Times New Roman" w:hAnsi="Times New Roman" w:cs="Times New Roman"/>
+          <w:sz w:val="24"/>
+          <w:szCs w:val="24"/>
+        </w:rPr>
+        <w:t>resistor</w:t>
+      </w:r>
+      <w:r>
+        <w:rPr>
+          <w:rFonts w:ascii="Times New Roman" w:hAnsi="Times New Roman" w:cs="Times New Roman"/>
+          <w:sz w:val="24"/>
+          <w:szCs w:val="24"/>
+        </w:rPr>
+        <w:t xml:space="preserve"> to cause the vex motor to spin the wheel the opposite direction (back towards the catapult) so that the projectile will launch when the photo resistor detects </w:t>
       </w:r>
       <w:r>
         <w:rPr>
@@ -149,8 +631,6 @@
         </w:rPr>
         <w:t>darkness</w:t>
       </w:r>
-      <w:bookmarkStart w:id="0" w:name="_GoBack"/>
-      <w:bookmarkEnd w:id="0"/>
       <w:r>
         <w:rPr>
           <w:rFonts w:ascii="Times New Roman" w:hAnsi="Times New Roman" w:cs="Times New Roman"/>
@@ -159,6 +639,431 @@
         </w:rPr>
         <w:t>.</w:t>
       </w:r>
+      <w:r>
+        <w:rPr>
+          <w:rFonts w:ascii="Times New Roman" w:hAnsi="Times New Roman" w:cs="Times New Roman"/>
+          <w:sz w:val="24"/>
+          <w:szCs w:val="24"/>
+        </w:rPr>
+        <w:t xml:space="preserve"> We plan to use LED’s and sounds from the piezo to indicate what step of the launch sequence the catapult is in at any given moment</w:t>
+      </w:r>
+    </w:p>
+    <w:p>
+      <w:pPr>
+        <w:spacing w:line="480" w:lineRule="auto"/>
+        <w:contextualSpacing/>
+        <w:rPr>
+          <w:rFonts w:ascii="Times New Roman" w:hAnsi="Times New Roman" w:cs="Times New Roman"/>
+          <w:sz w:val="24"/>
+          <w:szCs w:val="24"/>
+        </w:rPr>
+      </w:pPr>
+    </w:p>
+    <w:p>
+      <w:pPr>
+        <w:spacing w:line="480" w:lineRule="auto"/>
+        <w:contextualSpacing/>
+        <w:rPr>
+          <w:rFonts w:ascii="Times New Roman" w:hAnsi="Times New Roman" w:cs="Times New Roman"/>
+          <w:sz w:val="24"/>
+          <w:szCs w:val="24"/>
+        </w:rPr>
+      </w:pPr>
+    </w:p>
+    <w:p>
+      <w:pPr>
+        <w:spacing w:line="480" w:lineRule="auto"/>
+        <w:contextualSpacing/>
+        <w:rPr>
+          <w:rFonts w:ascii="Times New Roman" w:hAnsi="Times New Roman" w:cs="Times New Roman"/>
+          <w:sz w:val="24"/>
+          <w:szCs w:val="24"/>
+        </w:rPr>
+      </w:pPr>
+    </w:p>
+    <w:p>
+      <w:pPr>
+        <w:spacing w:line="480" w:lineRule="auto"/>
+        <w:contextualSpacing/>
+        <w:rPr>
+          <w:rFonts w:ascii="Times New Roman" w:hAnsi="Times New Roman" w:cs="Times New Roman"/>
+          <w:sz w:val="24"/>
+          <w:szCs w:val="24"/>
+        </w:rPr>
+      </w:pPr>
+    </w:p>
+    <w:p>
+      <w:pPr>
+        <w:spacing w:line="480" w:lineRule="auto"/>
+        <w:contextualSpacing/>
+        <w:rPr>
+          <w:rFonts w:ascii="Times New Roman" w:hAnsi="Times New Roman" w:cs="Times New Roman"/>
+          <w:sz w:val="24"/>
+          <w:szCs w:val="24"/>
+        </w:rPr>
+      </w:pPr>
+    </w:p>
+    <w:p>
+      <w:pPr>
+        <w:spacing w:line="480" w:lineRule="auto"/>
+        <w:contextualSpacing/>
+        <w:rPr>
+          <w:rFonts w:ascii="Times New Roman" w:hAnsi="Times New Roman" w:cs="Times New Roman"/>
+          <w:sz w:val="24"/>
+          <w:szCs w:val="24"/>
+        </w:rPr>
+      </w:pPr>
+    </w:p>
+    <w:p>
+      <w:pPr>
+        <w:spacing w:line="480" w:lineRule="auto"/>
+        <w:contextualSpacing/>
+        <w:rPr>
+          <w:rFonts w:ascii="Times New Roman" w:hAnsi="Times New Roman" w:cs="Times New Roman"/>
+          <w:sz w:val="24"/>
+          <w:szCs w:val="24"/>
+        </w:rPr>
+      </w:pPr>
+    </w:p>
+    <w:p>
+      <w:pPr>
+        <w:spacing w:line="480" w:lineRule="auto"/>
+        <w:contextualSpacing/>
+        <w:rPr>
+          <w:rFonts w:ascii="Times New Roman" w:hAnsi="Times New Roman" w:cs="Times New Roman"/>
+          <w:sz w:val="24"/>
+          <w:szCs w:val="24"/>
+        </w:rPr>
+      </w:pPr>
+    </w:p>
+    <w:p>
+      <w:pPr>
+        <w:spacing w:line="480" w:lineRule="auto"/>
+        <w:contextualSpacing/>
+        <w:rPr>
+          <w:rFonts w:ascii="Times New Roman" w:hAnsi="Times New Roman" w:cs="Times New Roman"/>
+          <w:sz w:val="24"/>
+          <w:szCs w:val="24"/>
+        </w:rPr>
+      </w:pPr>
+    </w:p>
+    <w:p>
+      <w:pPr>
+        <w:spacing w:line="480" w:lineRule="auto"/>
+        <w:contextualSpacing/>
+        <w:rPr>
+          <w:rFonts w:ascii="Times New Roman" w:hAnsi="Times New Roman" w:cs="Times New Roman"/>
+          <w:sz w:val="24"/>
+          <w:szCs w:val="24"/>
+        </w:rPr>
+      </w:pPr>
+      <w:r>
+        <w:rPr>
+          <w:rFonts w:ascii="Times New Roman" w:hAnsi="Times New Roman" w:cs="Times New Roman"/>
+          <w:noProof/>
+          <w:sz w:val="24"/>
+          <w:szCs w:val="24"/>
+        </w:rPr>
+        <w:lastRenderedPageBreak/>
+        <mc:AlternateContent>
+          <mc:Choice Requires="wps">
+            <w:drawing>
+              <wp:anchor distT="0" distB="0" distL="114300" distR="114300" simplePos="0" relativeHeight="251660288" behindDoc="0" locked="0" layoutInCell="1" allowOverlap="1" wp14:anchorId="5F40BD1B" wp14:editId="51A3A5E0">
+                <wp:simplePos x="0" y="0"/>
+                <wp:positionH relativeFrom="margin">
+                  <wp:align>center</wp:align>
+                </wp:positionH>
+                <wp:positionV relativeFrom="paragraph">
+                  <wp:posOffset>7303</wp:posOffset>
+                </wp:positionV>
+                <wp:extent cx="5113421" cy="3946358"/>
+                <wp:effectExtent l="0" t="0" r="11430" b="16510"/>
+                <wp:wrapNone/>
+                <wp:docPr id="5" name="Text Box 5"/>
+                <wp:cNvGraphicFramePr/>
+                <a:graphic xmlns:a="http://schemas.openxmlformats.org/drawingml/2006/main">
+                  <a:graphicData uri="http://schemas.microsoft.com/office/word/2010/wordprocessingShape">
+                    <wps:wsp>
+                      <wps:cNvSpPr txBox="1"/>
+                      <wps:spPr>
+                        <a:xfrm>
+                          <a:off x="0" y="0"/>
+                          <a:ext cx="5113421" cy="3946358"/>
+                        </a:xfrm>
+                        <a:prstGeom prst="rect">
+                          <a:avLst/>
+                        </a:prstGeom>
+                        <a:solidFill>
+                          <a:schemeClr val="lt1"/>
+                        </a:solidFill>
+                        <a:ln w="6350">
+                          <a:solidFill>
+                            <a:prstClr val="black"/>
+                          </a:solidFill>
+                        </a:ln>
+                        <a:effectLst/>
+                      </wps:spPr>
+                      <wps:style>
+                        <a:lnRef idx="0">
+                          <a:schemeClr val="accent1"/>
+                        </a:lnRef>
+                        <a:fillRef idx="0">
+                          <a:schemeClr val="accent1"/>
+                        </a:fillRef>
+                        <a:effectRef idx="0">
+                          <a:schemeClr val="accent1"/>
+                        </a:effectRef>
+                        <a:fontRef idx="minor">
+                          <a:schemeClr val="dk1"/>
+                        </a:fontRef>
+                      </wps:style>
+                      <wps:txbx>
+                        <w:txbxContent>
+                          <w:p>
+                            <w:pPr>
+                              <w:spacing w:after="0" w:line="240" w:lineRule="auto"/>
+                              <w:rPr>
+                                <w:rFonts w:ascii="Calibri" w:eastAsia="Times New Roman" w:hAnsi="Calibri" w:cs="Times New Roman"/>
+                                <w:color w:val="000000"/>
+                              </w:rPr>
+                            </w:pPr>
+                            <w:r>
+                              <w:rPr>
+                                <w:rFonts w:ascii="Calibri" w:eastAsia="Times New Roman" w:hAnsi="Calibri" w:cs="Times New Roman"/>
+                                <w:color w:val="000000"/>
+                              </w:rPr>
+                              <w:t>Front View</w:t>
+                            </w:r>
+                          </w:p>
+                          <w:p>
+                            <w:pPr>
+                              <w:spacing w:after="0" w:line="240" w:lineRule="auto"/>
+                              <w:rPr>
+                                <w:rFonts w:ascii="Calibri" w:eastAsia="Times New Roman" w:hAnsi="Calibri" w:cs="Times New Roman"/>
+                                <w:color w:val="000000"/>
+                              </w:rPr>
+                            </w:pPr>
+                            <w:r>
+                              <w:rPr>
+                                <w:rFonts w:ascii="Calibri" w:eastAsia="Times New Roman" w:hAnsi="Calibri" w:cs="Times New Roman"/>
+                                <w:noProof/>
+                                <w:color w:val="000000"/>
+                              </w:rPr>
+                              <w:drawing>
+                                <wp:inline distT="0" distB="0" distL="0" distR="0" wp14:anchorId="6AC270B8" wp14:editId="406B23A7">
+                                  <wp:extent cx="4752340" cy="3344545"/>
+                                  <wp:effectExtent l="0" t="0" r="0" b="8255"/>
+                                  <wp:docPr id="6" name="Picture 6" descr="C:\Users\MICHAE~1\AppData\Local\Temp\msohtmlclip1\02\clip_image001.png"/>
+                                  <wp:cNvGraphicFramePr>
+                                    <a:graphicFrameLocks xmlns:a="http://schemas.openxmlformats.org/drawingml/2006/main" noChangeAspect="1"/>
+                                  </wp:cNvGraphicFramePr>
+                                  <a:graphic xmlns:a="http://schemas.openxmlformats.org/drawingml/2006/main">
+                                    <a:graphicData uri="http://schemas.openxmlformats.org/drawingml/2006/picture">
+                                      <pic:pic xmlns:pic="http://schemas.openxmlformats.org/drawingml/2006/picture">
+                                        <pic:nvPicPr>
+                                          <pic:cNvPr id="0" name="Picture 10" descr="C:\Users\MICHAE~1\AppData\Local\Temp\msohtmlclip1\02\clip_image001.png"/>
+                                          <pic:cNvPicPr>
+                                            <a:picLocks noChangeAspect="1" noChangeArrowheads="1"/>
+                                          </pic:cNvPicPr>
+                                        </pic:nvPicPr>
+                                        <pic:blipFill>
+                                          <a:blip r:embed="rId7">
+                                            <a:extLst>
+                                              <a:ext uri="{28A0092B-C50C-407E-A947-70E740481C1C}">
+                                                <a14:useLocalDpi xmlns:a14="http://schemas.microsoft.com/office/drawing/2010/main" val="0"/>
+                                              </a:ext>
+                                            </a:extLst>
+                                          </a:blip>
+                                          <a:srcRect/>
+                                          <a:stretch>
+                                            <a:fillRect/>
+                                          </a:stretch>
+                                        </pic:blipFill>
+                                        <pic:spPr bwMode="auto">
+                                          <a:xfrm>
+                                            <a:off x="0" y="0"/>
+                                            <a:ext cx="4752340" cy="3344545"/>
+                                          </a:xfrm>
+                                          <a:prstGeom prst="rect">
+                                            <a:avLst/>
+                                          </a:prstGeom>
+                                          <a:noFill/>
+                                          <a:ln>
+                                            <a:noFill/>
+                                          </a:ln>
+                                        </pic:spPr>
+                                      </pic:pic>
+                                    </a:graphicData>
+                                  </a:graphic>
+                                </wp:inline>
+                              </w:drawing>
+                            </w:r>
+                          </w:p>
+                          <w:p/>
+                        </w:txbxContent>
+                      </wps:txbx>
+                      <wps:bodyPr rot="0" spcFirstLastPara="0" vertOverflow="overflow" horzOverflow="overflow" vert="horz" wrap="square" lIns="91440" tIns="45720" rIns="91440" bIns="45720" numCol="1" spcCol="0" rtlCol="0" fromWordArt="0" anchor="t" anchorCtr="0" forceAA="0" compatLnSpc="1">
+                        <a:prstTxWarp prst="textNoShape">
+                          <a:avLst/>
+                        </a:prstTxWarp>
+                        <a:noAutofit/>
+                      </wps:bodyPr>
+                    </wps:wsp>
+                  </a:graphicData>
+                </a:graphic>
+                <wp14:sizeRelH relativeFrom="margin">
+                  <wp14:pctWidth>0</wp14:pctWidth>
+                </wp14:sizeRelH>
+                <wp14:sizeRelV relativeFrom="margin">
+                  <wp14:pctHeight>0</wp14:pctHeight>
+                </wp14:sizeRelV>
+              </wp:anchor>
+            </w:drawing>
+          </mc:Choice>
+          <mc:Fallback>
+            <w:pict>
+              <v:shape w14:anchorId="5F40BD1B" id="Text Box 5" o:spid="_x0000_s1028" type="#_x0000_t202" style="position:absolute;margin-left:0;margin-top:.6pt;width:402.65pt;height:310.75pt;z-index:251660288;visibility:visible;mso-wrap-style:square;mso-width-percent:0;mso-height-percent:0;mso-wrap-distance-left:9pt;mso-wrap-distance-top:0;mso-wrap-distance-right:9pt;mso-wrap-distance-bottom:0;mso-position-horizontal:center;mso-position-horizontal-relative:margin;mso-position-vertical:absolute;mso-position-vertical-relative:text;mso-width-percent:0;mso-height-percent:0;mso-width-relative:margin;mso-height-relative:margin;v-text-anchor:top" o:gfxdata="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" fillcolor="white [3201]" strokeweight=".5pt">
+                <v:textbox>
+                  <w:txbxContent>
+                    <w:p>
+                      <w:pPr>
+                        <w:spacing w:after="0" w:line="240" w:lineRule="auto"/>
+                        <w:rPr>
+                          <w:rFonts w:ascii="Calibri" w:eastAsia="Times New Roman" w:hAnsi="Calibri" w:cs="Times New Roman"/>
+                          <w:color w:val="000000"/>
+                        </w:rPr>
+                      </w:pPr>
+                      <w:r>
+                        <w:rPr>
+                          <w:rFonts w:ascii="Calibri" w:eastAsia="Times New Roman" w:hAnsi="Calibri" w:cs="Times New Roman"/>
+                          <w:color w:val="000000"/>
+                        </w:rPr>
+                        <w:t>Front View</w:t>
+                      </w:r>
+                    </w:p>
+                    <w:p>
+                      <w:pPr>
+                        <w:spacing w:after="0" w:line="240" w:lineRule="auto"/>
+                        <w:rPr>
+                          <w:rFonts w:ascii="Calibri" w:eastAsia="Times New Roman" w:hAnsi="Calibri" w:cs="Times New Roman"/>
+                          <w:color w:val="000000"/>
+                        </w:rPr>
+                      </w:pPr>
+                      <w:r>
+                        <w:rPr>
+                          <w:rFonts w:ascii="Calibri" w:eastAsia="Times New Roman" w:hAnsi="Calibri" w:cs="Times New Roman"/>
+                          <w:noProof/>
+                          <w:color w:val="000000"/>
+                        </w:rPr>
+                        <w:drawing>
+                          <wp:inline distT="0" distB="0" distL="0" distR="0" wp14:anchorId="6AC270B8" wp14:editId="406B23A7">
+                            <wp:extent cx="4752340" cy="3344545"/>
+                            <wp:effectExtent l="0" t="0" r="0" b="8255"/>
+                            <wp:docPr id="6" name="Picture 6" descr="C:\Users\MICHAE~1\AppData\Local\Temp\msohtmlclip1\02\clip_image001.png"/>
+                            <wp:cNvGraphicFramePr>
+                              <a:graphicFrameLocks xmlns:a="http://schemas.openxmlformats.org/drawingml/2006/main" noChangeAspect="1"/>
+                            </wp:cNvGraphicFramePr>
+                            <a:graphic xmlns:a="http://schemas.openxmlformats.org/drawingml/2006/main">
+                              <a:graphicData uri="http://schemas.openxmlformats.org/drawingml/2006/picture">
+                                <pic:pic xmlns:pic="http://schemas.openxmlformats.org/drawingml/2006/picture">
+                                  <pic:nvPicPr>
+                                    <pic:cNvPr id="0" name="Picture 10" descr="C:\Users\MICHAE~1\AppData\Local\Temp\msohtmlclip1\02\clip_image001.png"/>
+                                    <pic:cNvPicPr>
+                                      <a:picLocks noChangeAspect="1" noChangeArrowheads="1"/>
+                                    </pic:cNvPicPr>
+                                  </pic:nvPicPr>
+                                  <pic:blipFill>
+                                    <a:blip r:embed="rId7">
+                                      <a:extLst>
+                                        <a:ext uri="{28A0092B-C50C-407E-A947-70E740481C1C}">
+                                          <a14:useLocalDpi xmlns:a14="http://schemas.microsoft.com/office/drawing/2010/main" val="0"/>
+                                        </a:ext>
+                                      </a:extLst>
+                                    </a:blip>
+                                    <a:srcRect/>
+                                    <a:stretch>
+                                      <a:fillRect/>
+                                    </a:stretch>
+                                  </pic:blipFill>
+                                  <pic:spPr bwMode="auto">
+                                    <a:xfrm>
+                                      <a:off x="0" y="0"/>
+                                      <a:ext cx="4752340" cy="3344545"/>
+                                    </a:xfrm>
+                                    <a:prstGeom prst="rect">
+                                      <a:avLst/>
+                                    </a:prstGeom>
+                                    <a:noFill/>
+                                    <a:ln>
+                                      <a:noFill/>
+                                    </a:ln>
+                                  </pic:spPr>
+                                </pic:pic>
+                              </a:graphicData>
+                            </a:graphic>
+                          </wp:inline>
+                        </w:drawing>
+                      </w:r>
+                    </w:p>
+                    <w:p/>
+                  </w:txbxContent>
+                </v:textbox>
+                <w10:wrap anchorx="margin"/>
+              </v:shape>
+            </w:pict>
+          </mc:Fallback>
+        </mc:AlternateContent>
+      </w:r>
+    </w:p>
+    <w:p>
+      <w:pPr>
+        <w:spacing w:after="0" w:line="240" w:lineRule="auto"/>
+        <w:rPr>
+          <w:rFonts w:ascii="Times New Roman" w:hAnsi="Times New Roman" w:cs="Times New Roman"/>
+          <w:sz w:val="24"/>
+          <w:szCs w:val="24"/>
+        </w:rPr>
+      </w:pPr>
+    </w:p>
+    <w:p>
+      <w:pPr>
+        <w:spacing w:after="0" w:line="240" w:lineRule="auto"/>
+        <w:rPr>
+          <w:rFonts w:ascii="Times New Roman" w:hAnsi="Times New Roman" w:cs="Times New Roman"/>
+          <w:sz w:val="24"/>
+          <w:szCs w:val="24"/>
+        </w:rPr>
+      </w:pPr>
+    </w:p>
+    <w:p>
+      <w:pPr>
+        <w:spacing w:after="0" w:line="240" w:lineRule="auto"/>
+        <w:rPr>
+          <w:rFonts w:ascii="Times New Roman" w:hAnsi="Times New Roman" w:cs="Times New Roman"/>
+          <w:sz w:val="24"/>
+          <w:szCs w:val="24"/>
+        </w:rPr>
+      </w:pPr>
+    </w:p>
+    <w:p>
+      <w:pPr>
+        <w:spacing w:after="0" w:line="240" w:lineRule="auto"/>
+        <w:rPr>
+          <w:rFonts w:ascii="Times New Roman" w:hAnsi="Times New Roman" w:cs="Times New Roman"/>
+          <w:sz w:val="24"/>
+          <w:szCs w:val="24"/>
+        </w:rPr>
+      </w:pPr>
+    </w:p>
+    <w:p>
+      <w:pPr>
+        <w:spacing w:after="0" w:line="240" w:lineRule="auto"/>
+        <w:rPr>
+          <w:rFonts w:ascii="Times New Roman" w:hAnsi="Times New Roman" w:cs="Times New Roman"/>
+          <w:sz w:val="24"/>
+          <w:szCs w:val="24"/>
+        </w:rPr>
+      </w:pPr>
     </w:p>
     <w:sectPr>
       <w:pgSz w:w="12240" w:h="15840"/>
@@ -168,6 +1073,56 @@
     </w:sectPr>
   </w:body>
 </w:document>
+</file>
+
+<file path=word/endnotes.xml><?xml version="1.0" encoding="utf-8"?>
+<w:endnotes xmlns:wpc="http://schemas.microsoft.com/office/word/2010/wordprocessingCanvas" xmlns:mc="http://schemas.openxmlformats.org/markup-compatibility/2006" xmlns:o="urn:schemas-microsoft-com:office:office" xmlns:r="http://schemas.openxmlformats.org/officeDocument/2006/relationships" xmlns:m="http://schemas.openxmlformats.org/officeDocument/2006/math" xmlns:v="urn:schemas-microsoft-com:vml" xmlns:wp14="http://schemas.microsoft.com/office/word/2010/wordprocessingDrawing" xmlns:wp="http://schemas.openxmlformats.org/drawingml/2006/wordprocessingDrawing" xmlns:w10="urn:schemas-microsoft-com:office:word" xmlns:w="http://schemas.openxmlformats.org/wordprocessingml/2006/main" xmlns:w14="http://schemas.microsoft.com/office/word/2010/wordml" xmlns:w15="http://schemas.microsoft.com/office/word/2012/wordml" xmlns:wpg="http://schemas.microsoft.com/office/word/2010/wordprocessingGroup" xmlns:wpi="http://schemas.microsoft.com/office/word/2010/wordprocessingInk" xmlns:wne="http://schemas.microsoft.com/office/word/2006/wordml" xmlns:wps="http://schemas.microsoft.com/office/word/2010/wordprocessingShape" mc:Ignorable="w14 w15 wp14">
+  <w:endnote w:type="separator" w:id="-1">
+    <w:p>
+      <w:pPr>
+        <w:spacing w:after="0" w:line="240" w:lineRule="auto"/>
+      </w:pPr>
+      <w:r>
+        <w:separator/>
+      </w:r>
+    </w:p>
+  </w:endnote>
+  <w:endnote w:type="continuationSeparator" w:id="0">
+    <w:p>
+      <w:pPr>
+        <w:spacing w:after="0" w:line="240" w:lineRule="auto"/>
+      </w:pPr>
+      <w:r>
+        <w:continuationSeparator/>
+      </w:r>
+    </w:p>
+  </w:endnote>
+</w:endnotes>
+</file>
+
+<file path=word/footnotes.xml><?xml version="1.0" encoding="utf-8"?>
+<w:footnotes xmlns:wpc="http://schemas.microsoft.com/office/word/2010/wordprocessingCanvas" xmlns:mc="http://schemas.openxmlformats.org/markup-compatibility/2006" xmlns:o="urn:schemas-microsoft-com:office:office" xmlns:r="http://schemas.openxmlformats.org/officeDocument/2006/relationships" xmlns:m="http://schemas.openxmlformats.org/officeDocument/2006/math" xmlns:v="urn:schemas-microsoft-com:vml" xmlns:wp14="http://schemas.microsoft.com/office/word/2010/wordprocessingDrawing" xmlns:wp="http://schemas.openxmlformats.org/drawingml/2006/wordprocessingDrawing" xmlns:w10="urn:schemas-microsoft-com:office:word" xmlns:w="http://schemas.openxmlformats.org/wordprocessingml/2006/main" xmlns:w14="http://schemas.microsoft.com/office/word/2010/wordml" xmlns:w15="http://schemas.microsoft.com/office/word/2012/wordml" xmlns:wpg="http://schemas.microsoft.com/office/word/2010/wordprocessingGroup" xmlns:wpi="http://schemas.microsoft.com/office/word/2010/wordprocessingInk" xmlns:wne="http://schemas.microsoft.com/office/word/2006/wordml" xmlns:wps="http://schemas.microsoft.com/office/word/2010/wordprocessingShape" mc:Ignorable="w14 w15 wp14">
+  <w:footnote w:type="separator" w:id="-1">
+    <w:p>
+      <w:pPr>
+        <w:spacing w:after="0" w:line="240" w:lineRule="auto"/>
+      </w:pPr>
+      <w:r>
+        <w:separator/>
+      </w:r>
+    </w:p>
+  </w:footnote>
+  <w:footnote w:type="continuationSeparator" w:id="0">
+    <w:p>
+      <w:pPr>
+        <w:spacing w:after="0" w:line="240" w:lineRule="auto"/>
+      </w:pPr>
+      <w:r>
+        <w:continuationSeparator/>
+      </w:r>
+    </w:p>
+  </w:footnote>
+</w:footnotes>
 </file>
 
 <file path=word/styles.xml><?xml version="1.0" encoding="utf-8"?>
@@ -591,6 +1546,66 @@
     <w:semiHidden/>
     <w:unhideWhenUsed/>
   </w:style>
+  <w:style w:type="paragraph" w:styleId="NormalWeb">
+    <w:name w:val="Normal (Web)"/>
+    <w:basedOn w:val="Normal"/>
+    <w:uiPriority w:val="99"/>
+    <w:semiHidden/>
+    <w:unhideWhenUsed/>
+    <w:rsid w:val="001B18F8"/>
+    <w:pPr>
+      <w:spacing w:before="100" w:beforeAutospacing="1" w:after="100" w:afterAutospacing="1" w:line="240" w:lineRule="auto"/>
+    </w:pPr>
+    <w:rPr>
+      <w:rFonts w:ascii="Times New Roman" w:eastAsia="Times New Roman" w:hAnsi="Times New Roman" w:cs="Times New Roman"/>
+      <w:sz w:val="24"/>
+      <w:szCs w:val="24"/>
+    </w:rPr>
+  </w:style>
+  <w:style w:type="paragraph" w:styleId="Header">
+    <w:name w:val="header"/>
+    <w:basedOn w:val="Normal"/>
+    <w:link w:val="HeaderChar"/>
+    <w:uiPriority w:val="99"/>
+    <w:unhideWhenUsed/>
+    <w:rsid w:val="0013326B"/>
+    <w:pPr>
+      <w:tabs>
+        <w:tab w:val="center" w:pos="4680"/>
+        <w:tab w:val="right" w:pos="9360"/>
+      </w:tabs>
+      <w:spacing w:after="0" w:line="240" w:lineRule="auto"/>
+    </w:pPr>
+  </w:style>
+  <w:style w:type="character" w:customStyle="1" w:styleId="HeaderChar">
+    <w:name w:val="Header Char"/>
+    <w:basedOn w:val="DefaultParagraphFont"/>
+    <w:link w:val="Header"/>
+    <w:uiPriority w:val="99"/>
+    <w:rsid w:val="0013326B"/>
+  </w:style>
+  <w:style w:type="paragraph" w:styleId="Footer">
+    <w:name w:val="footer"/>
+    <w:basedOn w:val="Normal"/>
+    <w:link w:val="FooterChar"/>
+    <w:uiPriority w:val="99"/>
+    <w:unhideWhenUsed/>
+    <w:rsid w:val="0013326B"/>
+    <w:pPr>
+      <w:tabs>
+        <w:tab w:val="center" w:pos="4680"/>
+        <w:tab w:val="right" w:pos="9360"/>
+      </w:tabs>
+      <w:spacing w:after="0" w:line="240" w:lineRule="auto"/>
+    </w:pPr>
+  </w:style>
+  <w:style w:type="character" w:customStyle="1" w:styleId="FooterChar">
+    <w:name w:val="Footer Char"/>
+    <w:basedOn w:val="DefaultParagraphFont"/>
+    <w:link w:val="Footer"/>
+    <w:uiPriority w:val="99"/>
+    <w:rsid w:val="0013326B"/>
+  </w:style>
 </w:styles>
 </file>
 

</xml_diff>